<commit_message>
antecedentes informacoes pdf texto
</commit_message>
<xml_diff>
--- a/scripts/templates/antecedentes.docx
+++ b/scripts/templates/antecedentes.docx
@@ -192,19 +192,7 @@
         <w:rPr>
           <w:rFonts w:cs="Times New Roman" w:ascii="Times New Roman" w:hAnsi="Times New Roman"/>
         </w:rPr>
-        <w:t xml:space="preserve">Em atenção à </w:t>
-      </w:r>
-      <w:r>
-        <w:rPr>
-          <w:rFonts w:cs="Times New Roman" w:ascii="Times New Roman" w:hAnsi="Times New Roman"/>
-        </w:rPr>
-        <w:t>solicitação remetida a esta Coordenadoria de Controle de Decisões</w:t>
-      </w:r>
-      <w:r>
-        <w:rPr>
-          <w:rFonts w:cs="Times New Roman" w:ascii="Times New Roman" w:hAnsi="Times New Roman"/>
-        </w:rPr>
-        <w:t>, segue abaixo o rol de condenações envolvendo {{responsavel}}.</w:t>
+        <w:t>Em atenção à solicitação remetida a esta Coordenadoria de Controle de Decisões, segue abaixo o rol de condenações envolvendo {{responsavel}}.</w:t>
       </w:r>
       <w:bookmarkStart w:id="0" w:name="_Hlk37328119"/>
       <w:bookmarkEnd w:id="0"/>
@@ -1935,8 +1923,8 @@
       <w:bCs/>
     </w:rPr>
   </w:style>
-  <w:style w:type="paragraph" w:styleId="FrameContentsuser">
-    <w:name w:val="Frame Contents (user)"/>
+  <w:style w:type="paragraph" w:styleId="FrameContents">
+    <w:name w:val="Frame Contents"/>
     <w:basedOn w:val="Normal"/>
     <w:qFormat/>
     <w:pPr/>
@@ -1955,8 +1943,8 @@
       <w:szCs w:val="20"/>
     </w:rPr>
   </w:style>
-  <w:style w:type="paragraph" w:styleId="FrameContents">
-    <w:name w:val="Frame Contents"/>
+  <w:style w:type="paragraph" w:styleId="FrameContentsuser">
+    <w:name w:val="Frame Contents (user)"/>
     <w:basedOn w:val="Normal"/>
     <w:qFormat/>
     <w:pPr/>

</xml_diff>